<commit_message>
Login and Registeration done with profile check using JWT token
</commit_message>
<xml_diff>
--- a/Documentation..docx
+++ b/Documentation..docx
@@ -59,6 +59,7 @@
       </w:pPr>
       <w:r>
         <w:rPr>
+          <w:noProof/>
           <w:lang w:val="en-US"/>
         </w:rPr>
         <w:drawing>
@@ -120,6 +121,7 @@
       </w:pPr>
       <w:r>
         <w:rPr>
+          <w:noProof/>
           <w:lang w:val="en-US"/>
         </w:rPr>
         <w:drawing>
@@ -186,6 +188,47 @@
           <w:lang w:val="en-US"/>
         </w:rPr>
       </w:pPr>
+      <w:r>
+        <w:rPr>
+          <w:noProof/>
+          <w:lang w:val="en-US"/>
+        </w:rPr>
+        <w:drawing>
+          <wp:inline distT="0" distB="0" distL="0" distR="0" wp14:anchorId="643BE46C" wp14:editId="122C193C">
+            <wp:extent cx="4292891" cy="4168140"/>
+            <wp:effectExtent l="0" t="0" r="0" b="3810"/>
+            <wp:docPr id="1496252541" name="Picture 1"/>
+            <wp:cNvGraphicFramePr>
+              <a:graphicFrameLocks xmlns:a="http://schemas.openxmlformats.org/drawingml/2006/main" noChangeAspect="1"/>
+            </wp:cNvGraphicFramePr>
+            <a:graphic xmlns:a="http://schemas.openxmlformats.org/drawingml/2006/main">
+              <a:graphicData uri="http://schemas.openxmlformats.org/drawingml/2006/picture">
+                <pic:pic xmlns:pic="http://schemas.openxmlformats.org/drawingml/2006/picture">
+                  <pic:nvPicPr>
+                    <pic:cNvPr id="1496252541" name=""/>
+                    <pic:cNvPicPr/>
+                  </pic:nvPicPr>
+                  <pic:blipFill>
+                    <a:blip r:embed="rId6"/>
+                    <a:stretch>
+                      <a:fillRect/>
+                    </a:stretch>
+                  </pic:blipFill>
+                  <pic:spPr>
+                    <a:xfrm>
+                      <a:off x="0" y="0"/>
+                      <a:ext cx="4308950" cy="4183732"/>
+                    </a:xfrm>
+                    <a:prstGeom prst="rect">
+                      <a:avLst/>
+                    </a:prstGeom>
+                  </pic:spPr>
+                </pic:pic>
+              </a:graphicData>
+            </a:graphic>
+          </wp:inline>
+        </w:drawing>
+      </w:r>
     </w:p>
     <w:p>
       <w:pPr>
@@ -197,6 +240,94 @@
         <w:rPr>
           <w:lang w:val="en-US"/>
         </w:rPr>
+        <w:lastRenderedPageBreak/>
+        <w:t>Customer api:</w:t>
+      </w:r>
+    </w:p>
+    <w:p>
+      <w:pPr>
+        <w:rPr>
+          <w:lang w:val="en-US"/>
+        </w:rPr>
+      </w:pPr>
+      <w:r>
+        <w:rPr>
+          <w:b/>
+          <w:bCs/>
+        </w:rPr>
+        <w:t>POST</w:t>
+      </w:r>
+      <w:r>
+        <w:t xml:space="preserve">:    </w:t>
+      </w:r>
+      <w:r>
+        <w:t>http://localhost:8080/sm/register</w:t>
+      </w:r>
+    </w:p>
+    <w:p>
+      <w:pPr>
+        <w:rPr>
+          <w:lang w:val="en-US"/>
+        </w:rPr>
+      </w:pPr>
+      <w:r>
+        <w:rPr>
+          <w:lang w:val="en-US"/>
+        </w:rPr>
+        <w:drawing>
+          <wp:inline distT="0" distB="0" distL="0" distR="0" wp14:anchorId="0AE5B955" wp14:editId="045C0E6E">
+            <wp:extent cx="6774180" cy="2998089"/>
+            <wp:effectExtent l="0" t="0" r="7620" b="0"/>
+            <wp:docPr id="507314337" name="Picture 1"/>
+            <wp:cNvGraphicFramePr>
+              <a:graphicFrameLocks xmlns:a="http://schemas.openxmlformats.org/drawingml/2006/main" noChangeAspect="1"/>
+            </wp:cNvGraphicFramePr>
+            <a:graphic xmlns:a="http://schemas.openxmlformats.org/drawingml/2006/main">
+              <a:graphicData uri="http://schemas.openxmlformats.org/drawingml/2006/picture">
+                <pic:pic xmlns:pic="http://schemas.openxmlformats.org/drawingml/2006/picture">
+                  <pic:nvPicPr>
+                    <pic:cNvPr id="507314337" name=""/>
+                    <pic:cNvPicPr/>
+                  </pic:nvPicPr>
+                  <pic:blipFill rotWithShape="1">
+                    <a:blip r:embed="rId7"/>
+                    <a:srcRect b="31317"/>
+                    <a:stretch/>
+                  </pic:blipFill>
+                  <pic:spPr bwMode="auto">
+                    <a:xfrm>
+                      <a:off x="0" y="0"/>
+                      <a:ext cx="6800991" cy="3009955"/>
+                    </a:xfrm>
+                    <a:prstGeom prst="rect">
+                      <a:avLst/>
+                    </a:prstGeom>
+                    <a:ln>
+                      <a:noFill/>
+                    </a:ln>
+                    <a:extLst>
+                      <a:ext uri="{53640926-AAD7-44D8-BBD7-CCE9431645EC}">
+                        <a14:shadowObscured xmlns:a14="http://schemas.microsoft.com/office/drawing/2010/main"/>
+                      </a:ext>
+                    </a:extLst>
+                  </pic:spPr>
+                </pic:pic>
+              </a:graphicData>
+            </a:graphic>
+          </wp:inline>
+        </w:drawing>
+      </w:r>
+    </w:p>
+    <w:p>
+      <w:pPr>
+        <w:rPr>
+          <w:lang w:val="en-US"/>
+        </w:rPr>
+      </w:pPr>
+      <w:r>
+        <w:rPr>
+          <w:lang w:val="en-US"/>
+        </w:rPr>
         <w:tab/>
       </w:r>
       <w:r>
@@ -220,7 +351,7 @@
     </w:p>
     <w:sectPr>
       <w:pgSz w:w="11906" w:h="16838"/>
-      <w:pgMar w:top="1440" w:right="1440" w:bottom="1440" w:left="1440" w:header="708" w:footer="708" w:gutter="0"/>
+      <w:pgMar w:top="720" w:right="720" w:bottom="720" w:left="720" w:header="708" w:footer="708" w:gutter="0"/>
       <w:cols w:space="708"/>
       <w:docGrid w:linePitch="360"/>
     </w:sectPr>
@@ -831,7 +962,6 @@
   <w:style w:type="character" w:default="1" w:styleId="DefaultParagraphFont">
     <w:name w:val="Default Paragraph Font"/>
     <w:uiPriority w:val="1"/>
-    <w:semiHidden/>
     <w:unhideWhenUsed/>
   </w:style>
   <w:style w:type="table" w:default="1" w:styleId="TableNormal">

</xml_diff>

<commit_message>
Admin login, register and check api done.
</commit_message>
<xml_diff>
--- a/Documentation..docx
+++ b/Documentation..docx
@@ -241,15 +241,24 @@
           <w:lang w:val="en-US"/>
         </w:rPr>
         <w:lastRenderedPageBreak/>
-        <w:t>Customer api:</w:t>
-      </w:r>
-    </w:p>
-    <w:p>
-      <w:pPr>
-        <w:rPr>
-          <w:lang w:val="en-US"/>
-        </w:rPr>
-      </w:pPr>
+        <w:t xml:space="preserve">Customer </w:t>
+      </w:r>
+      <w:proofErr w:type="spellStart"/>
+      <w:r>
+        <w:rPr>
+          <w:lang w:val="en-US"/>
+        </w:rPr>
+        <w:t>api</w:t>
+      </w:r>
+      <w:proofErr w:type="spellEnd"/>
+      <w:r>
+        <w:rPr>
+          <w:lang w:val="en-US"/>
+        </w:rPr>
+        <w:t>:</w:t>
+      </w:r>
+    </w:p>
+    <w:p>
       <w:r>
         <w:rPr>
           <w:b/>
@@ -260,10 +269,16 @@
       <w:r>
         <w:t xml:space="preserve">:    </w:t>
       </w:r>
-      <w:r>
-        <w:t>http://localhost:8080/sm/register</w:t>
-      </w:r>
-    </w:p>
+      <w:hyperlink r:id="rId7" w:history="1">
+        <w:r>
+          <w:rPr>
+            <w:rStyle w:val="Hyperlink"/>
+          </w:rPr>
+          <w:t>http://localhost:8080/sm/register</w:t>
+        </w:r>
+      </w:hyperlink>
+    </w:p>
+    <w:p/>
     <w:p>
       <w:pPr>
         <w:rPr>
@@ -290,7 +305,7 @@
                     <pic:cNvPicPr/>
                   </pic:nvPicPr>
                   <pic:blipFill rotWithShape="1">
-                    <a:blip r:embed="rId7"/>
+                    <a:blip r:embed="rId8"/>
                     <a:srcRect b="31317"/>
                     <a:stretch/>
                   </pic:blipFill>
@@ -324,30 +339,475 @@
           <w:lang w:val="en-US"/>
         </w:rPr>
       </w:pPr>
-      <w:r>
-        <w:rPr>
-          <w:lang w:val="en-US"/>
-        </w:rPr>
-        <w:tab/>
-      </w:r>
-      <w:r>
-        <w:rPr>
-          <w:lang w:val="en-US"/>
-        </w:rPr>
-        <w:tab/>
-      </w:r>
-      <w:r>
-        <w:rPr>
-          <w:lang w:val="en-US"/>
-        </w:rPr>
-        <w:tab/>
-      </w:r>
-      <w:r>
-        <w:rPr>
-          <w:lang w:val="en-US"/>
-        </w:rPr>
-        <w:tab/>
-      </w:r>
+    </w:p>
+    <w:p>
+      <w:pPr>
+        <w:rPr>
+          <w:lang w:val="en-US"/>
+        </w:rPr>
+      </w:pPr>
+      <w:r>
+        <w:rPr>
+          <w:b/>
+          <w:bCs/>
+          <w:lang w:val="en-US"/>
+        </w:rPr>
+        <w:t>POST:</w:t>
+      </w:r>
+      <w:r>
+        <w:rPr>
+          <w:lang w:val="en-US"/>
+        </w:rPr>
+        <w:t xml:space="preserve"> </w:t>
+      </w:r>
+      <w:hyperlink r:id="rId9" w:history="1">
+        <w:r>
+          <w:rPr>
+            <w:rStyle w:val="Hyperlink"/>
+            <w:lang w:val="en-US"/>
+          </w:rPr>
+          <w:t>http://localhost:8080/sm/authenticate</w:t>
+        </w:r>
+      </w:hyperlink>
+    </w:p>
+    <w:p>
+      <w:pPr>
+        <w:rPr>
+          <w:lang w:val="en-US"/>
+        </w:rPr>
+      </w:pPr>
+      <w:r>
+        <w:rPr>
+          <w:lang w:val="en-US"/>
+        </w:rPr>
+        <w:drawing>
+          <wp:inline distT="0" distB="0" distL="0" distR="0" wp14:anchorId="23AED2C7" wp14:editId="6E4B5A69">
+            <wp:extent cx="6753483" cy="3268980"/>
+            <wp:effectExtent l="0" t="0" r="9525" b="7620"/>
+            <wp:docPr id="1741842240" name="Picture 1"/>
+            <wp:cNvGraphicFramePr>
+              <a:graphicFrameLocks xmlns:a="http://schemas.openxmlformats.org/drawingml/2006/main" noChangeAspect="1"/>
+            </wp:cNvGraphicFramePr>
+            <a:graphic xmlns:a="http://schemas.openxmlformats.org/drawingml/2006/main">
+              <a:graphicData uri="http://schemas.openxmlformats.org/drawingml/2006/picture">
+                <pic:pic xmlns:pic="http://schemas.openxmlformats.org/drawingml/2006/picture">
+                  <pic:nvPicPr>
+                    <pic:cNvPr id="1741842240" name=""/>
+                    <pic:cNvPicPr/>
+                  </pic:nvPicPr>
+                  <pic:blipFill>
+                    <a:blip r:embed="rId10"/>
+                    <a:stretch>
+                      <a:fillRect/>
+                    </a:stretch>
+                  </pic:blipFill>
+                  <pic:spPr>
+                    <a:xfrm>
+                      <a:off x="0" y="0"/>
+                      <a:ext cx="6754615" cy="3269528"/>
+                    </a:xfrm>
+                    <a:prstGeom prst="rect">
+                      <a:avLst/>
+                    </a:prstGeom>
+                  </pic:spPr>
+                </pic:pic>
+              </a:graphicData>
+            </a:graphic>
+          </wp:inline>
+        </w:drawing>
+      </w:r>
+    </w:p>
+    <w:p>
+      <w:pPr>
+        <w:rPr>
+          <w:lang w:val="en-US"/>
+        </w:rPr>
+      </w:pPr>
+    </w:p>
+    <w:p>
+      <w:pPr>
+        <w:rPr>
+          <w:lang w:val="en-US"/>
+        </w:rPr>
+      </w:pPr>
+    </w:p>
+    <w:p>
+      <w:pPr>
+        <w:rPr>
+          <w:lang w:val="en-US"/>
+        </w:rPr>
+      </w:pPr>
+    </w:p>
+    <w:p>
+      <w:pPr>
+        <w:rPr>
+          <w:lang w:val="en-US"/>
+        </w:rPr>
+      </w:pPr>
+    </w:p>
+    <w:p>
+      <w:pPr>
+        <w:rPr>
+          <w:lang w:val="en-US"/>
+        </w:rPr>
+      </w:pPr>
+    </w:p>
+    <w:p>
+      <w:pPr>
+        <w:rPr>
+          <w:lang w:val="en-US"/>
+        </w:rPr>
+      </w:pPr>
+    </w:p>
+    <w:p>
+      <w:r>
+        <w:rPr>
+          <w:b/>
+          <w:bCs/>
+          <w:lang w:val="en-US"/>
+        </w:rPr>
+        <w:lastRenderedPageBreak/>
+        <w:t>GET:</w:t>
+      </w:r>
+      <w:r>
+        <w:rPr>
+          <w:b/>
+          <w:bCs/>
+          <w:lang w:val="en-US"/>
+        </w:rPr>
+        <w:t xml:space="preserve"> </w:t>
+      </w:r>
+      <w:hyperlink r:id="rId11" w:history="1">
+        <w:r>
+          <w:rPr>
+            <w:rStyle w:val="Hyperlink"/>
+          </w:rPr>
+          <w:t>http://localhost:8080/sm/cust/profile</w:t>
+        </w:r>
+      </w:hyperlink>
+    </w:p>
+    <w:p>
+      <w:pPr>
+        <w:rPr>
+          <w:b/>
+          <w:bCs/>
+          <w:lang w:val="en-US"/>
+        </w:rPr>
+      </w:pPr>
+    </w:p>
+    <w:p>
+      <w:pPr>
+        <w:rPr>
+          <w:lang w:val="en-US"/>
+        </w:rPr>
+      </w:pPr>
+      <w:r>
+        <w:rPr>
+          <w:lang w:val="en-US"/>
+        </w:rPr>
+        <w:drawing>
+          <wp:inline distT="0" distB="0" distL="0" distR="0" wp14:anchorId="7EEE5268" wp14:editId="054B4FC1">
+            <wp:extent cx="5676900" cy="2432182"/>
+            <wp:effectExtent l="0" t="0" r="0" b="6350"/>
+            <wp:docPr id="1949706997" name="Picture 1"/>
+            <wp:cNvGraphicFramePr>
+              <a:graphicFrameLocks xmlns:a="http://schemas.openxmlformats.org/drawingml/2006/main" noChangeAspect="1"/>
+            </wp:cNvGraphicFramePr>
+            <a:graphic xmlns:a="http://schemas.openxmlformats.org/drawingml/2006/main">
+              <a:graphicData uri="http://schemas.openxmlformats.org/drawingml/2006/picture">
+                <pic:pic xmlns:pic="http://schemas.openxmlformats.org/drawingml/2006/picture">
+                  <pic:nvPicPr>
+                    <pic:cNvPr id="1949706997" name=""/>
+                    <pic:cNvPicPr/>
+                  </pic:nvPicPr>
+                  <pic:blipFill>
+                    <a:blip r:embed="rId12"/>
+                    <a:stretch>
+                      <a:fillRect/>
+                    </a:stretch>
+                  </pic:blipFill>
+                  <pic:spPr>
+                    <a:xfrm>
+                      <a:off x="0" y="0"/>
+                      <a:ext cx="5686832" cy="2436437"/>
+                    </a:xfrm>
+                    <a:prstGeom prst="rect">
+                      <a:avLst/>
+                    </a:prstGeom>
+                  </pic:spPr>
+                </pic:pic>
+              </a:graphicData>
+            </a:graphic>
+          </wp:inline>
+        </w:drawing>
+      </w:r>
+    </w:p>
+    <w:p>
+      <w:pPr>
+        <w:rPr>
+          <w:lang w:val="en-US"/>
+        </w:rPr>
+      </w:pPr>
+    </w:p>
+    <w:p>
+      <w:r>
+        <w:rPr>
+          <w:b/>
+          <w:bCs/>
+          <w:lang w:val="en-US"/>
+        </w:rPr>
+        <w:t>PUT:</w:t>
+      </w:r>
+      <w:r>
+        <w:rPr>
+          <w:b/>
+          <w:bCs/>
+          <w:lang w:val="en-US"/>
+        </w:rPr>
+        <w:t xml:space="preserve"> </w:t>
+      </w:r>
+      <w:hyperlink r:id="rId13" w:history="1">
+        <w:r>
+          <w:rPr>
+            <w:rStyle w:val="Hyperlink"/>
+          </w:rPr>
+          <w:t>http://localhost:8080/sm/update-profile</w:t>
+        </w:r>
+      </w:hyperlink>
+    </w:p>
+    <w:p>
+      <w:pPr>
+        <w:rPr>
+          <w:b/>
+          <w:bCs/>
+          <w:lang w:val="en-US"/>
+        </w:rPr>
+      </w:pPr>
+    </w:p>
+    <w:p>
+      <w:pPr>
+        <w:rPr>
+          <w:lang w:val="en-US"/>
+        </w:rPr>
+      </w:pPr>
+      <w:r>
+        <w:rPr>
+          <w:lang w:val="en-US"/>
+        </w:rPr>
+        <w:drawing>
+          <wp:inline distT="0" distB="0" distL="0" distR="0" wp14:anchorId="37BD55EB" wp14:editId="01FA79F5">
+            <wp:extent cx="6033996" cy="2880360"/>
+            <wp:effectExtent l="0" t="0" r="5080" b="0"/>
+            <wp:docPr id="178778127" name="Picture 1"/>
+            <wp:cNvGraphicFramePr>
+              <a:graphicFrameLocks xmlns:a="http://schemas.openxmlformats.org/drawingml/2006/main" noChangeAspect="1"/>
+            </wp:cNvGraphicFramePr>
+            <a:graphic xmlns:a="http://schemas.openxmlformats.org/drawingml/2006/main">
+              <a:graphicData uri="http://schemas.openxmlformats.org/drawingml/2006/picture">
+                <pic:pic xmlns:pic="http://schemas.openxmlformats.org/drawingml/2006/picture">
+                  <pic:nvPicPr>
+                    <pic:cNvPr id="178778127" name=""/>
+                    <pic:cNvPicPr/>
+                  </pic:nvPicPr>
+                  <pic:blipFill>
+                    <a:blip r:embed="rId14"/>
+                    <a:stretch>
+                      <a:fillRect/>
+                    </a:stretch>
+                  </pic:blipFill>
+                  <pic:spPr>
+                    <a:xfrm>
+                      <a:off x="0" y="0"/>
+                      <a:ext cx="6045061" cy="2885642"/>
+                    </a:xfrm>
+                    <a:prstGeom prst="rect">
+                      <a:avLst/>
+                    </a:prstGeom>
+                  </pic:spPr>
+                </pic:pic>
+              </a:graphicData>
+            </a:graphic>
+          </wp:inline>
+        </w:drawing>
+      </w:r>
+    </w:p>
+    <w:p>
+      <w:r>
+        <w:rPr>
+          <w:b/>
+          <w:bCs/>
+          <w:lang w:val="en-US"/>
+        </w:rPr>
+        <w:t>POST:</w:t>
+      </w:r>
+      <w:r>
+        <w:rPr>
+          <w:b/>
+          <w:bCs/>
+          <w:lang w:val="en-US"/>
+        </w:rPr>
+        <w:t xml:space="preserve"> </w:t>
+      </w:r>
+      <w:r>
+        <w:rPr>
+          <w:lang w:val="en-US"/>
+        </w:rPr>
+        <w:t xml:space="preserve"> </w:t>
+      </w:r>
+      <w:hyperlink r:id="rId15" w:history="1">
+        <w:r>
+          <w:rPr>
+            <w:rStyle w:val="Hyperlink"/>
+          </w:rPr>
+          <w:t>http://localhost:8080/sm/admin/register</w:t>
+        </w:r>
+      </w:hyperlink>
+    </w:p>
+    <w:p>
+      <w:pPr>
+        <w:rPr>
+          <w:lang w:val="en-US"/>
+        </w:rPr>
+      </w:pPr>
+    </w:p>
+    <w:p>
+      <w:pPr>
+        <w:rPr>
+          <w:lang w:val="en-US"/>
+        </w:rPr>
+      </w:pPr>
+      <w:r>
+        <w:rPr>
+          <w:lang w:val="en-US"/>
+        </w:rPr>
+        <w:drawing>
+          <wp:inline distT="0" distB="0" distL="0" distR="0" wp14:anchorId="20EE94F8" wp14:editId="6CE5773F">
+            <wp:extent cx="6645910" cy="2202180"/>
+            <wp:effectExtent l="0" t="0" r="2540" b="7620"/>
+            <wp:docPr id="1478258102" name="Picture 1"/>
+            <wp:cNvGraphicFramePr>
+              <a:graphicFrameLocks xmlns:a="http://schemas.openxmlformats.org/drawingml/2006/main" noChangeAspect="1"/>
+            </wp:cNvGraphicFramePr>
+            <a:graphic xmlns:a="http://schemas.openxmlformats.org/drawingml/2006/main">
+              <a:graphicData uri="http://schemas.openxmlformats.org/drawingml/2006/picture">
+                <pic:pic xmlns:pic="http://schemas.openxmlformats.org/drawingml/2006/picture">
+                  <pic:nvPicPr>
+                    <pic:cNvPr id="1478258102" name=""/>
+                    <pic:cNvPicPr/>
+                  </pic:nvPicPr>
+                  <pic:blipFill>
+                    <a:blip r:embed="rId16"/>
+                    <a:stretch>
+                      <a:fillRect/>
+                    </a:stretch>
+                  </pic:blipFill>
+                  <pic:spPr>
+                    <a:xfrm>
+                      <a:off x="0" y="0"/>
+                      <a:ext cx="6645910" cy="2202180"/>
+                    </a:xfrm>
+                    <a:prstGeom prst="rect">
+                      <a:avLst/>
+                    </a:prstGeom>
+                  </pic:spPr>
+                </pic:pic>
+              </a:graphicData>
+            </a:graphic>
+          </wp:inline>
+        </w:drawing>
+      </w:r>
+    </w:p>
+    <w:p>
+      <w:r>
+        <w:rPr>
+          <w:b/>
+          <w:bCs/>
+          <w:lang w:val="en-US"/>
+        </w:rPr>
+        <w:lastRenderedPageBreak/>
+        <w:t>POST:</w:t>
+      </w:r>
+      <w:r>
+        <w:rPr>
+          <w:b/>
+          <w:bCs/>
+          <w:lang w:val="en-US"/>
+        </w:rPr>
+        <w:t xml:space="preserve"> </w:t>
+      </w:r>
+      <w:hyperlink r:id="rId17" w:history="1">
+        <w:r>
+          <w:rPr>
+            <w:rStyle w:val="Hyperlink"/>
+          </w:rPr>
+          <w:t>http://localhost:8080/sm/admin/authenticate</w:t>
+        </w:r>
+      </w:hyperlink>
+    </w:p>
+    <w:p>
+      <w:pPr>
+        <w:rPr>
+          <w:b/>
+          <w:bCs/>
+          <w:lang w:val="en-US"/>
+        </w:rPr>
+      </w:pPr>
+    </w:p>
+    <w:p>
+      <w:pPr>
+        <w:rPr>
+          <w:lang w:val="en-US"/>
+        </w:rPr>
+      </w:pPr>
+      <w:r>
+        <w:rPr>
+          <w:b/>
+          <w:bCs/>
+          <w:lang w:val="en-US"/>
+        </w:rPr>
+        <w:drawing>
+          <wp:inline distT="0" distB="0" distL="0" distR="0" wp14:anchorId="70AD4729" wp14:editId="733AB6DA">
+            <wp:extent cx="6645910" cy="2388870"/>
+            <wp:effectExtent l="0" t="0" r="2540" b="0"/>
+            <wp:docPr id="454621136" name="Picture 1"/>
+            <wp:cNvGraphicFramePr>
+              <a:graphicFrameLocks xmlns:a="http://schemas.openxmlformats.org/drawingml/2006/main" noChangeAspect="1"/>
+            </wp:cNvGraphicFramePr>
+            <a:graphic xmlns:a="http://schemas.openxmlformats.org/drawingml/2006/main">
+              <a:graphicData uri="http://schemas.openxmlformats.org/drawingml/2006/picture">
+                <pic:pic xmlns:pic="http://schemas.openxmlformats.org/drawingml/2006/picture">
+                  <pic:nvPicPr>
+                    <pic:cNvPr id="454621136" name=""/>
+                    <pic:cNvPicPr/>
+                  </pic:nvPicPr>
+                  <pic:blipFill>
+                    <a:blip r:embed="rId18"/>
+                    <a:stretch>
+                      <a:fillRect/>
+                    </a:stretch>
+                  </pic:blipFill>
+                  <pic:spPr>
+                    <a:xfrm>
+                      <a:off x="0" y="0"/>
+                      <a:ext cx="6645910" cy="2388870"/>
+                    </a:xfrm>
+                    <a:prstGeom prst="rect">
+                      <a:avLst/>
+                    </a:prstGeom>
+                  </pic:spPr>
+                </pic:pic>
+              </a:graphicData>
+            </a:graphic>
+          </wp:inline>
+        </w:drawing>
+      </w:r>
+    </w:p>
+    <w:p>
+      <w:pPr>
+        <w:rPr>
+          <w:lang w:val="en-US"/>
+        </w:rPr>
+      </w:pPr>
     </w:p>
     <w:sectPr>
       <w:pgSz w:w="11906" w:h="16838"/>
@@ -1275,6 +1735,29 @@
       <w:spacing w:val="5"/>
     </w:rPr>
   </w:style>
+  <w:style w:type="character" w:styleId="Hyperlink">
+    <w:name w:val="Hyperlink"/>
+    <w:basedOn w:val="DefaultParagraphFont"/>
+    <w:uiPriority w:val="99"/>
+    <w:unhideWhenUsed/>
+    <w:rsid w:val="00980EB0"/>
+    <w:rPr>
+      <w:color w:val="0563C1" w:themeColor="hyperlink"/>
+      <w:u w:val="single"/>
+    </w:rPr>
+  </w:style>
+  <w:style w:type="character" w:styleId="UnresolvedMention">
+    <w:name w:val="Unresolved Mention"/>
+    <w:basedOn w:val="DefaultParagraphFont"/>
+    <w:uiPriority w:val="99"/>
+    <w:semiHidden/>
+    <w:unhideWhenUsed/>
+    <w:rsid w:val="00980EB0"/>
+    <w:rPr>
+      <w:color w:val="605E5C"/>
+      <w:shd w:val="clear" w:color="auto" w:fill="E1DFDD"/>
+    </w:rPr>
+  </w:style>
 </w:styles>
 </file>
 

</xml_diff>